<commit_message>
Minor changes to project journal
</commit_message>
<xml_diff>
--- a/Team Project journal.docx
+++ b/Team Project journal.docx
@@ -33,8 +33,6 @@
         </w:rPr>
         <w:t>PROJECT JOURNAL</w:t>
       </w:r>
-      <w:bookmarkStart w:id="0" w:name="_GoBack"/>
-      <w:bookmarkEnd w:id="0"/>
     </w:p>
     <w:p>
       <w:pPr>
@@ -413,8 +411,17 @@
           <w:rFonts w:ascii="Helvetica" w:hAnsi="Helvetica"/>
           <w:color w:val="000000" w:themeColor="text1"/>
         </w:rPr>
-        <w:t>Researched the various possible applications that we can develop</w:t>
-      </w:r>
+        <w:t xml:space="preserve">Researched the various possible </w:t>
+      </w:r>
+      <w:r>
+        <w:rPr>
+          <w:rFonts w:ascii="Helvetica" w:hAnsi="Helvetica"/>
+          <w:color w:val="000000" w:themeColor="text1"/>
+        </w:rPr>
+        <w:t>approaches to develop the application</w:t>
+      </w:r>
+      <w:bookmarkStart w:id="0" w:name="_GoBack"/>
+      <w:bookmarkEnd w:id="0"/>
     </w:p>
     <w:p>
       <w:pPr>
@@ -1276,21 +1283,7 @@
           <w:rFonts w:ascii="Helvetica" w:hAnsi="Helvetica"/>
           <w:color w:val="000000" w:themeColor="text1"/>
         </w:rPr>
-        <w:t xml:space="preserve">Started creating API for </w:t>
-      </w:r>
-      <w:r>
-        <w:rPr>
-          <w:rFonts w:ascii="Helvetica" w:hAnsi="Helvetica"/>
-          <w:color w:val="000000" w:themeColor="text1"/>
-        </w:rPr>
-        <w:t>add account</w:t>
-      </w:r>
-      <w:r>
-        <w:rPr>
-          <w:rFonts w:ascii="Helvetica" w:hAnsi="Helvetica"/>
-          <w:color w:val="000000" w:themeColor="text1"/>
-        </w:rPr>
-        <w:t xml:space="preserve"> and </w:t>
+        <w:t xml:space="preserve">Started creating API for add account and </w:t>
       </w:r>
       <w:r>
         <w:rPr>
@@ -1344,21 +1337,7 @@
           <w:rFonts w:ascii="Helvetica" w:hAnsi="Helvetica"/>
           <w:color w:val="000000" w:themeColor="text1"/>
         </w:rPr>
-        <w:t xml:space="preserve">Started creating API for </w:t>
-      </w:r>
-      <w:r>
-        <w:rPr>
-          <w:rFonts w:ascii="Helvetica" w:hAnsi="Helvetica"/>
-          <w:color w:val="000000" w:themeColor="text1"/>
-        </w:rPr>
-        <w:t>transfer between accounts</w:t>
-      </w:r>
-      <w:r>
-        <w:rPr>
-          <w:rFonts w:ascii="Helvetica" w:hAnsi="Helvetica"/>
-          <w:color w:val="000000" w:themeColor="text1"/>
-        </w:rPr>
-        <w:t xml:space="preserve"> </w:t>
+        <w:t xml:space="preserve">Started creating API for transfer between accounts </w:t>
       </w:r>
       <w:r>
         <w:rPr>
@@ -1446,39 +1425,7 @@
           <w:color w:val="000000" w:themeColor="text1"/>
           <w:shd w:val="clear" w:color="auto" w:fill="FFFFFF"/>
         </w:rPr>
-        <w:t xml:space="preserve">View and search Transactions </w:t>
-      </w:r>
-      <w:r>
-        <w:rPr>
-          <w:rFonts w:ascii="Helvetica Neue" w:hAnsi="Helvetica Neue"/>
-          <w:color w:val="000000" w:themeColor="text1"/>
-          <w:shd w:val="clear" w:color="auto" w:fill="FFFFFF"/>
-        </w:rPr>
-        <w:t>–</w:t>
-      </w:r>
-      <w:r>
-        <w:rPr>
-          <w:rFonts w:ascii="Helvetica Neue" w:hAnsi="Helvetica Neue"/>
-          <w:color w:val="000000" w:themeColor="text1"/>
-          <w:shd w:val="clear" w:color="auto" w:fill="FFFFFF"/>
-        </w:rPr>
-        <w:t xml:space="preserve"> for</w:t>
-      </w:r>
-      <w:r>
-        <w:rPr>
-          <w:rFonts w:ascii="Helvetica Neue" w:hAnsi="Helvetica Neue"/>
-          <w:color w:val="000000" w:themeColor="text1"/>
-          <w:shd w:val="clear" w:color="auto" w:fill="FFFFFF"/>
-        </w:rPr>
-        <w:t xml:space="preserve"> </w:t>
-      </w:r>
-      <w:r>
-        <w:rPr>
-          <w:rFonts w:ascii="Helvetica Neue" w:hAnsi="Helvetica Neue"/>
-          <w:color w:val="000000" w:themeColor="text1"/>
-          <w:shd w:val="clear" w:color="auto" w:fill="FFFFFF"/>
-        </w:rPr>
-        <w:t>credits/debits/checks/fees</w:t>
+        <w:t>View and search Transactions – for credits/debits/checks/fees</w:t>
       </w:r>
     </w:p>
     <w:p>
@@ -1806,28 +1753,7 @@
           <w:rFonts w:ascii="Helvetica" w:hAnsi="Helvetica"/>
           <w:color w:val="000000" w:themeColor="text1"/>
         </w:rPr>
-        <w:t>C</w:t>
-      </w:r>
-      <w:r>
-        <w:rPr>
-          <w:rFonts w:ascii="Helvetica" w:hAnsi="Helvetica"/>
-          <w:color w:val="000000" w:themeColor="text1"/>
-        </w:rPr>
-        <w:t>reat</w:t>
-      </w:r>
-      <w:r>
-        <w:rPr>
-          <w:rFonts w:ascii="Helvetica" w:hAnsi="Helvetica"/>
-          <w:color w:val="000000" w:themeColor="text1"/>
-        </w:rPr>
-        <w:t>ed</w:t>
-      </w:r>
-      <w:r>
-        <w:rPr>
-          <w:rFonts w:ascii="Helvetica" w:hAnsi="Helvetica"/>
-          <w:color w:val="000000" w:themeColor="text1"/>
-        </w:rPr>
-        <w:t xml:space="preserve"> API for login and </w:t>
+        <w:t xml:space="preserve">Created API for login and </w:t>
       </w:r>
       <w:r>
         <w:rPr>
@@ -1882,28 +1808,7 @@
           <w:rFonts w:ascii="Helvetica" w:hAnsi="Helvetica"/>
           <w:color w:val="000000" w:themeColor="text1"/>
         </w:rPr>
-        <w:t>C</w:t>
-      </w:r>
-      <w:r>
-        <w:rPr>
-          <w:rFonts w:ascii="Helvetica" w:hAnsi="Helvetica"/>
-          <w:color w:val="000000" w:themeColor="text1"/>
-        </w:rPr>
-        <w:t>reat</w:t>
-      </w:r>
-      <w:r>
-        <w:rPr>
-          <w:rFonts w:ascii="Helvetica" w:hAnsi="Helvetica"/>
-          <w:color w:val="000000" w:themeColor="text1"/>
-        </w:rPr>
-        <w:t>ed</w:t>
-      </w:r>
-      <w:r>
-        <w:rPr>
-          <w:rFonts w:ascii="Helvetica" w:hAnsi="Helvetica"/>
-          <w:color w:val="000000" w:themeColor="text1"/>
-        </w:rPr>
-        <w:t xml:space="preserve"> API for add account and </w:t>
+        <w:t xml:space="preserve">Created API for add account and </w:t>
       </w:r>
       <w:r>
         <w:rPr>
@@ -1959,28 +1864,7 @@
           <w:rFonts w:ascii="Helvetica" w:hAnsi="Helvetica"/>
           <w:color w:val="000000" w:themeColor="text1"/>
         </w:rPr>
-        <w:t>C</w:t>
-      </w:r>
-      <w:r>
-        <w:rPr>
-          <w:rFonts w:ascii="Helvetica" w:hAnsi="Helvetica"/>
-          <w:color w:val="000000" w:themeColor="text1"/>
-        </w:rPr>
-        <w:t>reat</w:t>
-      </w:r>
-      <w:r>
-        <w:rPr>
-          <w:rFonts w:ascii="Helvetica" w:hAnsi="Helvetica"/>
-          <w:color w:val="000000" w:themeColor="text1"/>
-        </w:rPr>
-        <w:t>ed</w:t>
-      </w:r>
-      <w:r>
-        <w:rPr>
-          <w:rFonts w:ascii="Helvetica" w:hAnsi="Helvetica"/>
-          <w:color w:val="000000" w:themeColor="text1"/>
-        </w:rPr>
-        <w:t xml:space="preserve"> API for transfer between accounts </w:t>
+        <w:t xml:space="preserve">Created API for transfer between accounts </w:t>
       </w:r>
       <w:r>
         <w:rPr>
@@ -1988,15 +1872,7 @@
           <w:color w:val="000000" w:themeColor="text1"/>
           <w:shd w:val="clear" w:color="auto" w:fill="FFFFFF"/>
         </w:rPr>
-        <w:t>- one time or recurring</w:t>
-      </w:r>
-      <w:r>
-        <w:rPr>
-          <w:rFonts w:ascii="Helvetica Neue" w:hAnsi="Helvetica Neue"/>
-          <w:color w:val="000000" w:themeColor="text1"/>
-          <w:shd w:val="clear" w:color="auto" w:fill="FFFFFF"/>
-        </w:rPr>
-        <w:t xml:space="preserve"> </w:t>
+        <w:t xml:space="preserve">- one time or recurring </w:t>
       </w:r>
       <w:r>
         <w:rPr>
@@ -2061,28 +1937,7 @@
           <w:rFonts w:ascii="Helvetica" w:hAnsi="Helvetica"/>
           <w:color w:val="000000" w:themeColor="text1"/>
         </w:rPr>
-        <w:t>C</w:t>
-      </w:r>
-      <w:r>
-        <w:rPr>
-          <w:rFonts w:ascii="Helvetica" w:hAnsi="Helvetica"/>
-          <w:color w:val="000000" w:themeColor="text1"/>
-        </w:rPr>
-        <w:t>reat</w:t>
-      </w:r>
-      <w:r>
-        <w:rPr>
-          <w:rFonts w:ascii="Helvetica" w:hAnsi="Helvetica"/>
-          <w:color w:val="000000" w:themeColor="text1"/>
-        </w:rPr>
-        <w:t>ed</w:t>
-      </w:r>
-      <w:r>
-        <w:rPr>
-          <w:rFonts w:ascii="Helvetica" w:hAnsi="Helvetica"/>
-          <w:color w:val="000000" w:themeColor="text1"/>
-        </w:rPr>
-        <w:t xml:space="preserve"> API for </w:t>
+        <w:t xml:space="preserve">Created API for </w:t>
       </w:r>
       <w:r>
         <w:rPr>
@@ -6950,6 +6805,7 @@
   <w:style w:type="character" w:default="1" w:styleId="DefaultParagraphFont">
     <w:name w:val="Default Paragraph Font"/>
     <w:uiPriority w:val="1"/>
+    <w:semiHidden/>
     <w:unhideWhenUsed/>
   </w:style>
   <w:style w:type="table" w:default="1" w:styleId="TableNormal">

</xml_diff>